<commit_message>
updated resume for reliability
</commit_message>
<xml_diff>
--- a/portfolio/public/assets/Resume Anthony Dominguez.docx
+++ b/portfolio/public/assets/Resume Anthony Dominguez.docx
@@ -96,7 +96,37 @@
             <w:szCs w:val="22"/>
             <w:lang w:val="nl-NL"/>
           </w:rPr>
-          <w:t>https://www.linkedin.com/in/anthony-dominguez-4884529b/</w:t>
+          <w:t>https://www.linkedin.c</w:t>
+        </w:r>
+        <w:r>
+          <w:rPr>
+            <w:rStyle w:val="Hyperlink"/>
+            <w:color w:val="1155CC"/>
+            <w:sz w:val="22"/>
+            <w:szCs w:val="22"/>
+            <w:lang w:val="nl-NL"/>
+          </w:rPr>
+          <w:t>o</w:t>
+        </w:r>
+        <w:r>
+          <w:rPr>
+            <w:rStyle w:val="Hyperlink"/>
+            <w:color w:val="1155CC"/>
+            <w:sz w:val="22"/>
+            <w:szCs w:val="22"/>
+            <w:lang w:val="nl-NL"/>
+          </w:rPr>
+          <w:t>m</w:t>
+        </w:r>
+        <w:r>
+          <w:rPr>
+            <w:rStyle w:val="Hyperlink"/>
+            <w:color w:val="1155CC"/>
+            <w:sz w:val="22"/>
+            <w:szCs w:val="22"/>
+            <w:lang w:val="nl-NL"/>
+          </w:rPr>
+          <w:t>/in/anthony-dominguez-4884529b/</w:t>
         </w:r>
       </w:hyperlink>
       <w:r>
@@ -113,18 +143,13 @@
       <w:pPr>
         <w:pStyle w:val="NormalWeb"/>
         <w:spacing w:before="0" w:beforeAutospacing="0" w:after="0" w:afterAutospacing="0"/>
+        <w:jc w:val="center"/>
         <w:rPr>
           <w:sz w:val="22"/>
           <w:szCs w:val="22"/>
           <w:lang w:val="nl-NL"/>
         </w:rPr>
       </w:pPr>
-      <w:r>
-        <w:rPr>
-          <w:lang w:val="nl-NL"/>
-        </w:rPr>
-        <w:t xml:space="preserve">                                        </w:t>
-      </w:r>
       <w:hyperlink r:id="rId9" w:history="1">
         <w:r>
           <w:rPr>
@@ -133,7 +158,7 @@
             <w:szCs w:val="22"/>
             <w:lang w:val="nl-NL"/>
           </w:rPr>
-          <w:t>https://anthonydominguez86.github.io/anthony-dominguez-86-react/</w:t>
+          <w:t>https://anthonydominguez86.github.io/anthony-dominguez-86/index.html</w:t>
         </w:r>
       </w:hyperlink>
     </w:p>
@@ -194,7 +219,43 @@
           <w:sz w:val="22"/>
           <w:szCs w:val="22"/>
         </w:rPr>
-        <w:t>Full stack web developer recently earned a certificate in full stack web development from Georgia Institute of Technology.  Skills in HTML, CSS, JS, React with extreme proficiency under challenging situations, ability to meet deadlines, and ability to work and be efficient with a team. With every project a goal is to fully understand the execution of the code for server software and also create a functional and useful tool for the client software. Recently finished a team project that allows web developers the ability to connect, set up and host meetings, and live chat. </w:t>
+        <w:t xml:space="preserve">Full stack web developer recently earned a certificate in full stack web development from Georgia Institute of Technology.  Skills in HTML, CSS, JS, </w:t>
+      </w:r>
+      <w:proofErr w:type="gramStart"/>
+      <w:r>
+        <w:rPr>
+          <w:color w:val="000000"/>
+          <w:sz w:val="22"/>
+          <w:szCs w:val="22"/>
+        </w:rPr>
+        <w:t>React</w:t>
+      </w:r>
+      <w:proofErr w:type="gramEnd"/>
+      <w:r>
+        <w:rPr>
+          <w:color w:val="000000"/>
+          <w:sz w:val="22"/>
+          <w:szCs w:val="22"/>
+        </w:rPr>
+        <w:t xml:space="preserve"> with extreme proficiency under challenging situations, ability to meet deadlines, and ability to work and be efficient with a team. With every project a goal is to fully understand the execution of the code for server software </w:t>
+      </w:r>
+      <w:proofErr w:type="gramStart"/>
+      <w:r>
+        <w:rPr>
+          <w:color w:val="000000"/>
+          <w:sz w:val="22"/>
+          <w:szCs w:val="22"/>
+        </w:rPr>
+        <w:t>and also</w:t>
+      </w:r>
+      <w:proofErr w:type="gramEnd"/>
+      <w:r>
+        <w:rPr>
+          <w:color w:val="000000"/>
+          <w:sz w:val="22"/>
+          <w:szCs w:val="22"/>
+        </w:rPr>
+        <w:t xml:space="preserve"> create a functional and useful tool for the client software. Recently finished a team project that allows web developers the ability to connect, set up and host meetings, and live chat. </w:t>
       </w:r>
     </w:p>
     <w:p/>
@@ -982,7 +1043,25 @@
           <w:sz w:val="22"/>
           <w:szCs w:val="22"/>
         </w:rPr>
-        <w:t>Reported directly to General Manager while keeping a steady food cost, P&amp;L and budget</w:t>
+        <w:t>Reported directly to General Manager while keeping a steady food cost, P&amp;</w:t>
+      </w:r>
+      <w:proofErr w:type="gramStart"/>
+      <w:r>
+        <w:rPr>
+          <w:color w:val="000000"/>
+          <w:sz w:val="22"/>
+          <w:szCs w:val="22"/>
+        </w:rPr>
+        <w:t>L</w:t>
+      </w:r>
+      <w:proofErr w:type="gramEnd"/>
+      <w:r>
+        <w:rPr>
+          <w:color w:val="000000"/>
+          <w:sz w:val="22"/>
+          <w:szCs w:val="22"/>
+        </w:rPr>
+        <w:t xml:space="preserve"> and budget</w:t>
       </w:r>
     </w:p>
     <w:p>

</xml_diff>